<commit_message>
updates on code and report
</commit_message>
<xml_diff>
--- a/Followill_372HW4_Report.docx
+++ b/Followill_372HW4_Report.docx
@@ -26,6 +26,34 @@
           <w:rFonts w:ascii="Times New Roman" w:hAnsi="Times New Roman" w:cs="Times New Roman"/>
         </w:rPr>
         <w:t>PLAN 372 – HW4 Report</w:t>
+      </w:r>
+    </w:p>
+    <w:p>
+      <w:pPr>
+        <w:rPr>
+          <w:rFonts w:ascii="Times New Roman" w:hAnsi="Times New Roman" w:cs="Times New Roman"/>
+        </w:rPr>
+      </w:pPr>
+      <w:r>
+        <w:rPr>
+          <w:rFonts w:ascii="Times New Roman" w:hAnsi="Times New Roman" w:cs="Times New Roman"/>
+        </w:rPr>
+        <w:t xml:space="preserve">Repository Link: </w:t>
+      </w:r>
+      <w:hyperlink r:id="rId5" w:history="1">
+        <w:r>
+          <w:rPr>
+            <w:rStyle w:val="Hyperlink"/>
+            <w:rFonts w:ascii="Times New Roman" w:hAnsi="Times New Roman" w:cs="Times New Roman"/>
+          </w:rPr>
+          <w:t>https://github.com/sarahfollowill/plan372-hw4</w:t>
+        </w:r>
+      </w:hyperlink>
+      <w:r>
+        <w:rPr>
+          <w:rFonts w:ascii="Times New Roman" w:hAnsi="Times New Roman" w:cs="Times New Roman"/>
+        </w:rPr>
+        <w:t xml:space="preserve"> </w:t>
       </w:r>
     </w:p>
     <w:p>
@@ -75,7 +103,7 @@
                     <pic:cNvPicPr/>
                   </pic:nvPicPr>
                   <pic:blipFill>
-                    <a:blip r:embed="rId5">
+                    <a:blip r:embed="rId6">
                       <a:extLst>
                         <a:ext uri="{28A0092B-C50C-407E-A947-70E740481C1C}">
                           <a14:useLocalDpi xmlns:a14="http://schemas.microsoft.com/office/drawing/2010/main" val="0"/>
@@ -220,13 +248,6 @@
           <w:rFonts w:ascii="Times New Roman" w:hAnsi="Times New Roman" w:cs="Times New Roman"/>
         </w:rPr>
       </w:pPr>
-    </w:p>
-    <w:p>
-      <w:pPr>
-        <w:rPr>
-          <w:rFonts w:ascii="Times New Roman" w:hAnsi="Times New Roman" w:cs="Times New Roman"/>
-        </w:rPr>
-      </w:pPr>
       <w:r>
         <w:rPr>
           <w:rFonts w:ascii="Times New Roman" w:hAnsi="Times New Roman" w:cs="Times New Roman"/>
@@ -262,7 +283,7 @@
                     <pic:cNvPicPr/>
                   </pic:nvPicPr>
                   <pic:blipFill>
-                    <a:blip r:embed="rId6">
+                    <a:blip r:embed="rId7">
                       <a:extLst>
                         <a:ext uri="{28A0092B-C50C-407E-A947-70E740481C1C}">
                           <a14:useLocalDpi xmlns:a14="http://schemas.microsoft.com/office/drawing/2010/main" val="0"/>
@@ -330,7 +351,7 @@
                     <pic:cNvPicPr/>
                   </pic:nvPicPr>
                   <pic:blipFill>
-                    <a:blip r:embed="rId7">
+                    <a:blip r:embed="rId8">
                       <a:extLst>
                         <a:ext uri="{28A0092B-C50C-407E-A947-70E740481C1C}">
                           <a14:useLocalDpi xmlns:a14="http://schemas.microsoft.com/office/drawing/2010/main" val="0"/>
@@ -398,9 +419,9 @@
         </w:rPr>
         <w:lastRenderedPageBreak/>
         <w:drawing>
-          <wp:inline distT="0" distB="0" distL="0" distR="0" wp14:anchorId="21239737" wp14:editId="22EBAE09">
-            <wp:extent cx="3953097" cy="2726623"/>
-            <wp:effectExtent l="0" t="0" r="0" b="4445"/>
+          <wp:inline distT="0" distB="0" distL="0" distR="0" wp14:anchorId="21239737" wp14:editId="7F6D5CCD">
+            <wp:extent cx="4105050" cy="2831432"/>
+            <wp:effectExtent l="0" t="0" r="0" b="1270"/>
             <wp:docPr id="9" name="Picture 9"/>
             <wp:cNvGraphicFramePr>
               <a:graphicFrameLocks xmlns:a="http://schemas.openxmlformats.org/drawingml/2006/main" noChangeAspect="1"/>
@@ -410,80 +431,6 @@
                 <pic:pic xmlns:pic="http://schemas.openxmlformats.org/drawingml/2006/picture">
                   <pic:nvPicPr>
                     <pic:cNvPr id="9" name="Picture 9"/>
-                    <pic:cNvPicPr/>
-                  </pic:nvPicPr>
-                  <pic:blipFill>
-                    <a:blip r:embed="rId8">
-                      <a:extLst>
-                        <a:ext uri="{28A0092B-C50C-407E-A947-70E740481C1C}">
-                          <a14:useLocalDpi xmlns:a14="http://schemas.microsoft.com/office/drawing/2010/main" val="0"/>
-                        </a:ext>
-                      </a:extLst>
-                    </a:blip>
-                    <a:stretch>
-                      <a:fillRect/>
-                    </a:stretch>
-                  </pic:blipFill>
-                  <pic:spPr>
-                    <a:xfrm>
-                      <a:off x="0" y="0"/>
-                      <a:ext cx="4012021" cy="2767265"/>
-                    </a:xfrm>
-                    <a:prstGeom prst="rect">
-                      <a:avLst/>
-                    </a:prstGeom>
-                  </pic:spPr>
-                </pic:pic>
-              </a:graphicData>
-            </a:graphic>
-          </wp:inline>
-        </w:drawing>
-      </w:r>
-    </w:p>
-    <w:p>
-      <w:pPr>
-        <w:rPr>
-          <w:rFonts w:ascii="Times New Roman" w:hAnsi="Times New Roman" w:cs="Times New Roman"/>
-        </w:rPr>
-      </w:pPr>
-    </w:p>
-    <w:p>
-      <w:pPr>
-        <w:rPr>
-          <w:rFonts w:ascii="Times New Roman" w:hAnsi="Times New Roman" w:cs="Times New Roman"/>
-        </w:rPr>
-      </w:pPr>
-      <w:r>
-        <w:rPr>
-          <w:rFonts w:ascii="Times New Roman" w:hAnsi="Times New Roman" w:cs="Times New Roman"/>
-        </w:rPr>
-        <w:t>2. Extra Credit</w:t>
-      </w:r>
-    </w:p>
-    <w:p>
-      <w:pPr>
-        <w:rPr>
-          <w:rFonts w:ascii="Times New Roman" w:hAnsi="Times New Roman" w:cs="Times New Roman"/>
-        </w:rPr>
-      </w:pPr>
-      <w:r>
-        <w:rPr>
-          <w:rFonts w:ascii="Times New Roman" w:hAnsi="Times New Roman" w:cs="Times New Roman"/>
-          <w:noProof/>
-        </w:rPr>
-        <w:drawing>
-          <wp:inline distT="0" distB="0" distL="0" distR="0" wp14:anchorId="5300E982" wp14:editId="41AD0211">
-            <wp:extent cx="3911536" cy="3336925"/>
-            <wp:effectExtent l="0" t="0" r="635" b="3175"/>
-            <wp:docPr id="2" name="Picture 2"/>
-            <wp:cNvGraphicFramePr>
-              <a:graphicFrameLocks xmlns:a="http://schemas.openxmlformats.org/drawingml/2006/main" noChangeAspect="1"/>
-            </wp:cNvGraphicFramePr>
-            <a:graphic xmlns:a="http://schemas.openxmlformats.org/drawingml/2006/main">
-              <a:graphicData uri="http://schemas.openxmlformats.org/drawingml/2006/picture">
-                <pic:pic xmlns:pic="http://schemas.openxmlformats.org/drawingml/2006/picture">
-                  <pic:nvPicPr>
-                    <pic:cNvPr id="2" name="Picture 2"/>
                     <pic:cNvPicPr/>
                   </pic:nvPicPr>
                   <pic:blipFill>
@@ -501,7 +448,7 @@
                   <pic:spPr>
                     <a:xfrm>
                       <a:off x="0" y="0"/>
-                      <a:ext cx="3932920" cy="3355168"/>
+                      <a:ext cx="4190411" cy="2890310"/>
                     </a:xfrm>
                     <a:prstGeom prst="rect">
                       <a:avLst/>
@@ -527,80 +474,422 @@
           <w:rFonts w:ascii="Times New Roman" w:hAnsi="Times New Roman" w:cs="Times New Roman"/>
         </w:rPr>
       </w:pPr>
-    </w:p>
-    <w:p>
-      <w:pPr>
-        <w:rPr>
-          <w:rFonts w:ascii="Times New Roman" w:hAnsi="Times New Roman" w:cs="Times New Roman"/>
-        </w:rPr>
-      </w:pPr>
-    </w:p>
-    <w:p>
-      <w:pPr>
-        <w:rPr>
-          <w:rFonts w:ascii="Times New Roman" w:hAnsi="Times New Roman" w:cs="Times New Roman"/>
-        </w:rPr>
-      </w:pPr>
-    </w:p>
-    <w:p>
-      <w:pPr>
-        <w:rPr>
-          <w:rFonts w:ascii="Times New Roman" w:hAnsi="Times New Roman" w:cs="Times New Roman"/>
-        </w:rPr>
-      </w:pPr>
-    </w:p>
-    <w:p>
-      <w:pPr>
-        <w:rPr>
-          <w:rFonts w:ascii="Times New Roman" w:hAnsi="Times New Roman" w:cs="Times New Roman"/>
-        </w:rPr>
-      </w:pPr>
-    </w:p>
-    <w:p>
-      <w:pPr>
-        <w:rPr>
-          <w:rFonts w:ascii="Times New Roman" w:hAnsi="Times New Roman" w:cs="Times New Roman"/>
-        </w:rPr>
-      </w:pPr>
-    </w:p>
-    <w:p>
-      <w:pPr>
-        <w:rPr>
-          <w:rFonts w:ascii="Times New Roman" w:hAnsi="Times New Roman" w:cs="Times New Roman"/>
-        </w:rPr>
-      </w:pPr>
-    </w:p>
-    <w:p>
-      <w:pPr>
-        <w:rPr>
-          <w:rFonts w:ascii="Times New Roman" w:hAnsi="Times New Roman" w:cs="Times New Roman"/>
-        </w:rPr>
-      </w:pPr>
-    </w:p>
-    <w:p>
-      <w:pPr>
-        <w:rPr>
-          <w:rFonts w:ascii="Times New Roman" w:hAnsi="Times New Roman" w:cs="Times New Roman"/>
-        </w:rPr>
-      </w:pPr>
-    </w:p>
-    <w:p>
-      <w:pPr>
-        <w:rPr>
-          <w:rFonts w:ascii="Times New Roman" w:hAnsi="Times New Roman" w:cs="Times New Roman"/>
-        </w:rPr>
-      </w:pPr>
-    </w:p>
-    <w:p>
-      <w:pPr>
-        <w:rPr>
-          <w:rFonts w:ascii="Times New Roman" w:hAnsi="Times New Roman" w:cs="Times New Roman"/>
-        </w:rPr>
-      </w:pPr>
-      <w:r>
-        <w:rPr>
-          <w:rFonts w:ascii="Times New Roman" w:hAnsi="Times New Roman" w:cs="Times New Roman"/>
-        </w:rPr>
+      <w:r>
+        <w:rPr>
+          <w:rFonts w:ascii="Times New Roman" w:hAnsi="Times New Roman" w:cs="Times New Roman"/>
+        </w:rPr>
+        <w:t>The origin and destination scatterplots above show a bit of a trend between population and passenger count. It seems that the passenger count rises as origin or destination population rises. The trend path is not entirely clear, and looks a bit like a bar graph especially as the population increases on the x-axis, as there are fewer cities with higher populations, but many flights with varying passenger counts to/from those high population cities.</w:t>
+      </w:r>
+      <w:r>
+        <w:rPr>
+          <w:rFonts w:ascii="Times New Roman" w:hAnsi="Times New Roman" w:cs="Times New Roman"/>
+        </w:rPr>
+        <w:t xml:space="preserve"> However, there is a clear cluster in the bottom left of the origin/destination graphs where there are small population cities and small passenger counts, demonstrating this identified positive relationship between population and passenger counts.</w:t>
+      </w:r>
+      <w:r>
+        <w:rPr>
+          <w:rFonts w:ascii="Times New Roman" w:hAnsi="Times New Roman" w:cs="Times New Roman"/>
+        </w:rPr>
+        <w:t xml:space="preserve"> For the flight distance and passenger graph, the trend is </w:t>
+      </w:r>
+      <w:r>
+        <w:rPr>
+          <w:rFonts w:ascii="Times New Roman" w:hAnsi="Times New Roman" w:cs="Times New Roman"/>
+        </w:rPr>
+        <w:t>clearer</w:t>
+      </w:r>
+      <w:r>
+        <w:rPr>
+          <w:rFonts w:ascii="Times New Roman" w:hAnsi="Times New Roman" w:cs="Times New Roman"/>
+        </w:rPr>
+        <w:t>, demonstrating a negative exponential trend where passenger count decreases largely at first as distance miles increase, then continues to decrease, but at a lesser rate as total distance continues to increase.</w:t>
+      </w:r>
+    </w:p>
+    <w:p>
+      <w:pPr>
+        <w:rPr>
+          <w:rFonts w:ascii="Times New Roman" w:hAnsi="Times New Roman" w:cs="Times New Roman"/>
+        </w:rPr>
+      </w:pPr>
+    </w:p>
+    <w:p>
+      <w:pPr>
+        <w:rPr>
+          <w:rFonts w:ascii="Times New Roman" w:hAnsi="Times New Roman" w:cs="Times New Roman"/>
+        </w:rPr>
+      </w:pPr>
+    </w:p>
+    <w:p>
+      <w:pPr>
+        <w:rPr>
+          <w:rFonts w:ascii="Times New Roman" w:hAnsi="Times New Roman" w:cs="Times New Roman"/>
+        </w:rPr>
+      </w:pPr>
+    </w:p>
+    <w:p>
+      <w:pPr>
+        <w:rPr>
+          <w:rFonts w:ascii="Times New Roman" w:hAnsi="Times New Roman" w:cs="Times New Roman"/>
+        </w:rPr>
+      </w:pPr>
+    </w:p>
+    <w:p>
+      <w:pPr>
+        <w:rPr>
+          <w:rFonts w:ascii="Times New Roman" w:hAnsi="Times New Roman" w:cs="Times New Roman"/>
+        </w:rPr>
+      </w:pPr>
+    </w:p>
+    <w:p>
+      <w:pPr>
+        <w:rPr>
+          <w:rFonts w:ascii="Times New Roman" w:hAnsi="Times New Roman" w:cs="Times New Roman"/>
+        </w:rPr>
+      </w:pPr>
+    </w:p>
+    <w:p>
+      <w:pPr>
+        <w:rPr>
+          <w:rFonts w:ascii="Times New Roman" w:hAnsi="Times New Roman" w:cs="Times New Roman"/>
+        </w:rPr>
+      </w:pPr>
+    </w:p>
+    <w:p>
+      <w:pPr>
+        <w:rPr>
+          <w:rFonts w:ascii="Times New Roman" w:hAnsi="Times New Roman" w:cs="Times New Roman"/>
+        </w:rPr>
+      </w:pPr>
+    </w:p>
+    <w:p>
+      <w:pPr>
+        <w:rPr>
+          <w:rFonts w:ascii="Times New Roman" w:hAnsi="Times New Roman" w:cs="Times New Roman"/>
+        </w:rPr>
+      </w:pPr>
+    </w:p>
+    <w:p>
+      <w:pPr>
+        <w:rPr>
+          <w:rFonts w:ascii="Times New Roman" w:hAnsi="Times New Roman" w:cs="Times New Roman"/>
+        </w:rPr>
+      </w:pPr>
+    </w:p>
+    <w:p>
+      <w:pPr>
+        <w:rPr>
+          <w:rFonts w:ascii="Times New Roman" w:hAnsi="Times New Roman" w:cs="Times New Roman"/>
+        </w:rPr>
+      </w:pPr>
+    </w:p>
+    <w:p>
+      <w:pPr>
+        <w:rPr>
+          <w:rFonts w:ascii="Times New Roman" w:hAnsi="Times New Roman" w:cs="Times New Roman"/>
+        </w:rPr>
+      </w:pPr>
+    </w:p>
+    <w:p>
+      <w:pPr>
+        <w:rPr>
+          <w:rFonts w:ascii="Times New Roman" w:hAnsi="Times New Roman" w:cs="Times New Roman"/>
+        </w:rPr>
+      </w:pPr>
+    </w:p>
+    <w:p>
+      <w:pPr>
+        <w:rPr>
+          <w:rFonts w:ascii="Times New Roman" w:hAnsi="Times New Roman" w:cs="Times New Roman"/>
+        </w:rPr>
+      </w:pPr>
+    </w:p>
+    <w:p>
+      <w:pPr>
+        <w:rPr>
+          <w:rFonts w:ascii="Times New Roman" w:hAnsi="Times New Roman" w:cs="Times New Roman"/>
+        </w:rPr>
+      </w:pPr>
+    </w:p>
+    <w:p>
+      <w:pPr>
+        <w:rPr>
+          <w:rFonts w:ascii="Times New Roman" w:hAnsi="Times New Roman" w:cs="Times New Roman"/>
+        </w:rPr>
+      </w:pPr>
+    </w:p>
+    <w:p>
+      <w:pPr>
+        <w:rPr>
+          <w:rFonts w:ascii="Times New Roman" w:hAnsi="Times New Roman" w:cs="Times New Roman"/>
+        </w:rPr>
+      </w:pPr>
+    </w:p>
+    <w:p>
+      <w:pPr>
+        <w:rPr>
+          <w:rFonts w:ascii="Times New Roman" w:hAnsi="Times New Roman" w:cs="Times New Roman"/>
+        </w:rPr>
+      </w:pPr>
+    </w:p>
+    <w:p>
+      <w:pPr>
+        <w:rPr>
+          <w:rFonts w:ascii="Times New Roman" w:hAnsi="Times New Roman" w:cs="Times New Roman"/>
+        </w:rPr>
+      </w:pPr>
+      <w:r>
+        <w:rPr>
+          <w:rFonts w:ascii="Times New Roman" w:hAnsi="Times New Roman" w:cs="Times New Roman"/>
+        </w:rPr>
+        <w:lastRenderedPageBreak/>
+        <w:t>2. Extra Credit</w:t>
+      </w:r>
+    </w:p>
+    <w:p>
+      <w:pPr>
+        <w:rPr>
+          <w:rFonts w:ascii="Times New Roman" w:hAnsi="Times New Roman" w:cs="Times New Roman"/>
+        </w:rPr>
+      </w:pPr>
+      <w:r>
+        <w:rPr>
+          <w:rFonts w:ascii="Times New Roman" w:hAnsi="Times New Roman" w:cs="Times New Roman"/>
+          <w:noProof/>
+        </w:rPr>
+        <w:drawing>
+          <wp:inline distT="0" distB="0" distL="0" distR="0" wp14:anchorId="5300E982" wp14:editId="4129790C">
+            <wp:extent cx="3836122" cy="3272590"/>
+            <wp:effectExtent l="0" t="0" r="0" b="4445"/>
+            <wp:docPr id="2" name="Picture 2"/>
+            <wp:cNvGraphicFramePr>
+              <a:graphicFrameLocks xmlns:a="http://schemas.openxmlformats.org/drawingml/2006/main" noChangeAspect="1"/>
+            </wp:cNvGraphicFramePr>
+            <a:graphic xmlns:a="http://schemas.openxmlformats.org/drawingml/2006/main">
+              <a:graphicData uri="http://schemas.openxmlformats.org/drawingml/2006/picture">
+                <pic:pic xmlns:pic="http://schemas.openxmlformats.org/drawingml/2006/picture">
+                  <pic:nvPicPr>
+                    <pic:cNvPr id="2" name="Picture 2"/>
+                    <pic:cNvPicPr/>
+                  </pic:nvPicPr>
+                  <pic:blipFill>
+                    <a:blip r:embed="rId10">
+                      <a:extLst>
+                        <a:ext uri="{28A0092B-C50C-407E-A947-70E740481C1C}">
+                          <a14:useLocalDpi xmlns:a14="http://schemas.microsoft.com/office/drawing/2010/main" val="0"/>
+                        </a:ext>
+                      </a:extLst>
+                    </a:blip>
+                    <a:stretch>
+                      <a:fillRect/>
+                    </a:stretch>
+                  </pic:blipFill>
+                  <pic:spPr>
+                    <a:xfrm>
+                      <a:off x="0" y="0"/>
+                      <a:ext cx="3877045" cy="3307502"/>
+                    </a:xfrm>
+                    <a:prstGeom prst="rect">
+                      <a:avLst/>
+                    </a:prstGeom>
+                  </pic:spPr>
+                </pic:pic>
+              </a:graphicData>
+            </a:graphic>
+          </wp:inline>
+        </w:drawing>
+      </w:r>
+    </w:p>
+    <w:p>
+      <w:pPr>
+        <w:rPr>
+          <w:rFonts w:ascii="Times New Roman" w:hAnsi="Times New Roman" w:cs="Times New Roman"/>
+        </w:rPr>
+      </w:pPr>
+      <w:r>
+        <w:rPr>
+          <w:rFonts w:ascii="Times New Roman" w:hAnsi="Times New Roman" w:cs="Times New Roman"/>
+          <w:noProof/>
+        </w:rPr>
+        <w:drawing>
+          <wp:inline distT="0" distB="0" distL="0" distR="0" wp14:anchorId="3177E21B" wp14:editId="51108942">
+            <wp:extent cx="3836035" cy="3272516"/>
+            <wp:effectExtent l="0" t="0" r="0" b="4445"/>
+            <wp:docPr id="4" name="Picture 4"/>
+            <wp:cNvGraphicFramePr>
+              <a:graphicFrameLocks xmlns:a="http://schemas.openxmlformats.org/drawingml/2006/main" noChangeAspect="1"/>
+            </wp:cNvGraphicFramePr>
+            <a:graphic xmlns:a="http://schemas.openxmlformats.org/drawingml/2006/main">
+              <a:graphicData uri="http://schemas.openxmlformats.org/drawingml/2006/picture">
+                <pic:pic xmlns:pic="http://schemas.openxmlformats.org/drawingml/2006/picture">
+                  <pic:nvPicPr>
+                    <pic:cNvPr id="4" name="Picture 4"/>
+                    <pic:cNvPicPr/>
+                  </pic:nvPicPr>
+                  <pic:blipFill>
+                    <a:blip r:embed="rId11">
+                      <a:extLst>
+                        <a:ext uri="{28A0092B-C50C-407E-A947-70E740481C1C}">
+                          <a14:useLocalDpi xmlns:a14="http://schemas.microsoft.com/office/drawing/2010/main" val="0"/>
+                        </a:ext>
+                      </a:extLst>
+                    </a:blip>
+                    <a:stretch>
+                      <a:fillRect/>
+                    </a:stretch>
+                  </pic:blipFill>
+                  <pic:spPr>
+                    <a:xfrm>
+                      <a:off x="0" y="0"/>
+                      <a:ext cx="3850197" cy="3284597"/>
+                    </a:xfrm>
+                    <a:prstGeom prst="rect">
+                      <a:avLst/>
+                    </a:prstGeom>
+                  </pic:spPr>
+                </pic:pic>
+              </a:graphicData>
+            </a:graphic>
+          </wp:inline>
+        </w:drawing>
+      </w:r>
+    </w:p>
+    <w:p>
+      <w:pPr>
+        <w:rPr>
+          <w:rFonts w:ascii="Times New Roman" w:hAnsi="Times New Roman" w:cs="Times New Roman"/>
+        </w:rPr>
+      </w:pPr>
+      <w:r>
+        <w:rPr>
+          <w:rFonts w:ascii="Times New Roman" w:hAnsi="Times New Roman" w:cs="Times New Roman"/>
+        </w:rPr>
+        <w:t>Th</w:t>
+      </w:r>
+      <w:r>
+        <w:rPr>
+          <w:rFonts w:ascii="Times New Roman" w:hAnsi="Times New Roman" w:cs="Times New Roman"/>
+        </w:rPr>
+        <w:t>e</w:t>
+      </w:r>
+      <w:r>
+        <w:rPr>
+          <w:rFonts w:ascii="Times New Roman" w:hAnsi="Times New Roman" w:cs="Times New Roman"/>
+        </w:rPr>
+        <w:t>s</w:t>
+      </w:r>
+      <w:r>
+        <w:rPr>
+          <w:rFonts w:ascii="Times New Roman" w:hAnsi="Times New Roman" w:cs="Times New Roman"/>
+        </w:rPr>
+        <w:t>e</w:t>
+      </w:r>
+      <w:r>
+        <w:rPr>
+          <w:rFonts w:ascii="Times New Roman" w:hAnsi="Times New Roman" w:cs="Times New Roman"/>
+        </w:rPr>
+        <w:t xml:space="preserve"> scatterplot</w:t>
+      </w:r>
+      <w:r>
+        <w:rPr>
+          <w:rFonts w:ascii="Times New Roman" w:hAnsi="Times New Roman" w:cs="Times New Roman"/>
+        </w:rPr>
+        <w:t>s</w:t>
+      </w:r>
+      <w:r>
+        <w:rPr>
+          <w:rFonts w:ascii="Times New Roman" w:hAnsi="Times New Roman" w:cs="Times New Roman"/>
+        </w:rPr>
+        <w:t xml:space="preserve"> show a slight trend of places that have more females ages 22-24 at the origin</w:t>
+      </w:r>
+      <w:r>
+        <w:rPr>
+          <w:rFonts w:ascii="Times New Roman" w:hAnsi="Times New Roman" w:cs="Times New Roman"/>
+        </w:rPr>
+        <w:t xml:space="preserve"> / destination</w:t>
+      </w:r>
+      <w:r>
+        <w:rPr>
+          <w:rFonts w:ascii="Times New Roman" w:hAnsi="Times New Roman" w:cs="Times New Roman"/>
+        </w:rPr>
+        <w:t xml:space="preserve"> area having higher passenger counts, and places with less 22-24</w:t>
+      </w:r>
+      <w:r>
+        <w:rPr>
+          <w:rFonts w:ascii="Times New Roman" w:hAnsi="Times New Roman" w:cs="Times New Roman"/>
+        </w:rPr>
+        <w:t>-</w:t>
+      </w:r>
+      <w:r>
+        <w:rPr>
+          <w:rFonts w:ascii="Times New Roman" w:hAnsi="Times New Roman" w:cs="Times New Roman"/>
+        </w:rPr>
+        <w:t>year</w:t>
+      </w:r>
+      <w:r>
+        <w:rPr>
+          <w:rFonts w:ascii="Times New Roman" w:hAnsi="Times New Roman" w:cs="Times New Roman"/>
+        </w:rPr>
+        <w:t>-</w:t>
+      </w:r>
+      <w:r>
+        <w:rPr>
+          <w:rFonts w:ascii="Times New Roman" w:hAnsi="Times New Roman" w:cs="Times New Roman"/>
+        </w:rPr>
+        <w:t>old females having lower passenger counts</w:t>
+      </w:r>
+      <w:r>
+        <w:rPr>
+          <w:rFonts w:ascii="Times New Roman" w:hAnsi="Times New Roman" w:cs="Times New Roman"/>
+        </w:rPr>
+        <w:t>.</w:t>
+      </w:r>
+    </w:p>
+    <w:p>
+      <w:pPr>
+        <w:rPr>
+          <w:rFonts w:ascii="Times New Roman" w:hAnsi="Times New Roman" w:cs="Times New Roman"/>
+        </w:rPr>
+      </w:pPr>
+    </w:p>
+    <w:p>
+      <w:pPr>
+        <w:rPr>
+          <w:rFonts w:ascii="Times New Roman" w:hAnsi="Times New Roman" w:cs="Times New Roman"/>
+        </w:rPr>
+      </w:pPr>
+    </w:p>
+    <w:p>
+      <w:pPr>
+        <w:rPr>
+          <w:rFonts w:ascii="Times New Roman" w:hAnsi="Times New Roman" w:cs="Times New Roman"/>
+        </w:rPr>
+      </w:pPr>
+    </w:p>
+    <w:p>
+      <w:pPr>
+        <w:rPr>
+          <w:rFonts w:ascii="Times New Roman" w:hAnsi="Times New Roman" w:cs="Times New Roman"/>
+        </w:rPr>
+      </w:pPr>
+    </w:p>
+    <w:p>
+      <w:pPr>
+        <w:rPr>
+          <w:rFonts w:ascii="Times New Roman" w:hAnsi="Times New Roman" w:cs="Times New Roman"/>
+        </w:rPr>
+      </w:pPr>
+    </w:p>
+    <w:p>
+      <w:pPr>
+        <w:rPr>
+          <w:rFonts w:ascii="Times New Roman" w:hAnsi="Times New Roman" w:cs="Times New Roman"/>
+        </w:rPr>
+      </w:pPr>
+      <w:r>
+        <w:rPr>
+          <w:rFonts w:ascii="Times New Roman" w:hAnsi="Times New Roman" w:cs="Times New Roman"/>
+        </w:rPr>
+        <w:lastRenderedPageBreak/>
         <w:t>3.</w:t>
       </w:r>
     </w:p>
@@ -644,7 +933,7 @@
                     <pic:cNvPicPr/>
                   </pic:nvPicPr>
                   <pic:blipFill>
-                    <a:blip r:embed="rId10">
+                    <a:blip r:embed="rId12">
                       <a:extLst>
                         <a:ext uri="{28A0092B-C50C-407E-A947-70E740481C1C}">
                           <a14:useLocalDpi xmlns:a14="http://schemas.microsoft.com/office/drawing/2010/main" val="0"/>
@@ -814,6 +1103,7 @@
         <w:rPr>
           <w:rFonts w:ascii="Times New Roman" w:hAnsi="Times New Roman" w:cs="Times New Roman"/>
         </w:rPr>
+        <w:lastRenderedPageBreak/>
         <w:t xml:space="preserve">3. </w:t>
       </w:r>
       <w:r>
@@ -857,7 +1147,7 @@
                     <pic:cNvPicPr/>
                   </pic:nvPicPr>
                   <pic:blipFill>
-                    <a:blip r:embed="rId11">
+                    <a:blip r:embed="rId13">
                       <a:extLst>
                         <a:ext uri="{28A0092B-C50C-407E-A947-70E740481C1C}">
                           <a14:useLocalDpi xmlns:a14="http://schemas.microsoft.com/office/drawing/2010/main" val="0"/>
@@ -1071,6 +1361,7 @@
         <w:rPr>
           <w:rFonts w:ascii="Times New Roman" w:hAnsi="Times New Roman" w:cs="Times New Roman"/>
         </w:rPr>
+        <w:lastRenderedPageBreak/>
         <w:t xml:space="preserve">4. </w:t>
       </w:r>
     </w:p>
@@ -1101,7 +1392,7 @@
                     <pic:cNvPicPr/>
                   </pic:nvPicPr>
                   <pic:blipFill>
-                    <a:blip r:embed="rId12">
+                    <a:blip r:embed="rId14">
                       <a:extLst>
                         <a:ext uri="{28A0092B-C50C-407E-A947-70E740481C1C}">
                           <a14:useLocalDpi xmlns:a14="http://schemas.microsoft.com/office/drawing/2010/main" val="0"/>
@@ -1151,7 +1442,19 @@
         <w:rPr>
           <w:rFonts w:ascii="Times New Roman" w:hAnsi="Times New Roman" w:cs="Times New Roman"/>
         </w:rPr>
-        <w:t xml:space="preserve">However, based on the extremely low R^2 in my multiple regression model, meaning that the model is not the best fit for the data, this prediction model might not be the most accurate. </w:t>
+        <w:t>However, based on the extremely low R^2 in my multiple regression model, meaning that the model is not the best fit for the data, this prediction model might not be the most accurate</w:t>
+      </w:r>
+      <w:r>
+        <w:rPr>
+          <w:rFonts w:ascii="Times New Roman" w:hAnsi="Times New Roman" w:cs="Times New Roman"/>
+        </w:rPr>
+        <w:t xml:space="preserve"> and I am not very confident in the results</w:t>
+      </w:r>
+      <w:r>
+        <w:rPr>
+          <w:rFonts w:ascii="Times New Roman" w:hAnsi="Times New Roman" w:cs="Times New Roman"/>
+        </w:rPr>
+        <w:t xml:space="preserve">. </w:t>
       </w:r>
       <w:r>
         <w:rPr>
@@ -1869,6 +2172,29 @@
     <w:basedOn w:val="DefaultParagraphFont"/>
     <w:rsid w:val="0067678D"/>
   </w:style>
+  <w:style w:type="character" w:styleId="Hyperlink">
+    <w:name w:val="Hyperlink"/>
+    <w:basedOn w:val="DefaultParagraphFont"/>
+    <w:uiPriority w:val="99"/>
+    <w:unhideWhenUsed/>
+    <w:rsid w:val="00DF6050"/>
+    <w:rPr>
+      <w:color w:val="0563C1" w:themeColor="hyperlink"/>
+      <w:u w:val="single"/>
+    </w:rPr>
+  </w:style>
+  <w:style w:type="character" w:styleId="UnresolvedMention">
+    <w:name w:val="Unresolved Mention"/>
+    <w:basedOn w:val="DefaultParagraphFont"/>
+    <w:uiPriority w:val="99"/>
+    <w:semiHidden/>
+    <w:unhideWhenUsed/>
+    <w:rsid w:val="00DF6050"/>
+    <w:rPr>
+      <w:color w:val="605E5C"/>
+      <w:shd w:val="clear" w:color="auto" w:fill="E1DFDD"/>
+    </w:rPr>
+  </w:style>
 </w:styles>
 </file>
 

</xml_diff>